<commit_message>
Add num of sets to the plan of Leg Day.
</commit_message>
<xml_diff>
--- a/Leg Day.docx
+++ b/Leg Day.docx
@@ -35,7 +35,7 @@
           <w:rFonts w:hint="eastAsia"/>
           <w:lang w:val="en-US" w:eastAsia="zh-CN"/>
         </w:rPr>
-        <w:t>Warm Up</w:t>
+        <w:t>Warm Up    5-10 minutes</w:t>
       </w:r>
     </w:p>
     <w:p>
@@ -55,7 +55,7 @@
           <w:rFonts w:hint="eastAsia"/>
           <w:lang w:val="en-US" w:eastAsia="zh-CN"/>
         </w:rPr>
-        <w:t>Squat</w:t>
+        <w:t>Squat       4 sets</w:t>
       </w:r>
     </w:p>
     <w:p>
@@ -75,7 +75,7 @@
           <w:rFonts w:hint="eastAsia"/>
           <w:lang w:val="en-US" w:eastAsia="zh-CN"/>
         </w:rPr>
-        <w:t>Lunge</w:t>
+        <w:t>Lunge       4 sets</w:t>
       </w:r>
     </w:p>
     <w:p>
@@ -95,7 +95,7 @@
           <w:rFonts w:hint="eastAsia"/>
           <w:lang w:val="en-US" w:eastAsia="zh-CN"/>
         </w:rPr>
-        <w:t>Stretch</w:t>
+        <w:t>Stretch      5 minutes</w:t>
       </w:r>
       <w:bookmarkStart w:id="0" w:name="_GoBack"/>
       <w:bookmarkEnd w:id="0"/>

</xml_diff>